<commit_message>
normalisation draft section for methods
</commit_message>
<xml_diff>
--- a/Group Project Files/MethodsSection_P18_Bwanya1_BBS3004.docx
+++ b/Group Project Files/MethodsSection_P18_Bwanya1_BBS3004.docx
@@ -23,7 +23,23 @@
     </w:p>
     <w:p>
       <w:r>
-        <w:t>To investigate differentially expressed genes (DEGs) in lung cancer, RNA sequencing data was obtained from the Gene Expression Omnibus (GEO) database, specifically dataset GSE81089. This dataset consists of transcriptomic profiles of tumor and adjacent normal lung tissues from patients with non-small cell lung cancer (NSCLC). The dataset was accessed and retrieved using the GEOquery package in R, which allows for the direct downloading and processing of GEO</w:t>
+        <w:t xml:space="preserve">To investigate differentially expressed genes (DEGs) in lung cancer, RNA sequencing data was obtained from the Gene Expression Omnibus (GEO) database, specifically dataset GSE81089. This dataset consists of transcriptomic profiles of </w:t>
+      </w:r>
+      <w:proofErr w:type="spellStart"/>
+      <w:r>
+        <w:t>tumor</w:t>
+      </w:r>
+      <w:proofErr w:type="spellEnd"/>
+      <w:r>
+        <w:t xml:space="preserve"> and adjacent normal lung tissues from patients with non-small cell lung cancer (NSCLC). The dataset was accessed and retrieved using the </w:t>
+      </w:r>
+      <w:proofErr w:type="spellStart"/>
+      <w:r>
+        <w:t>GEOquery</w:t>
+      </w:r>
+      <w:proofErr w:type="spellEnd"/>
+      <w:r>
+        <w:t xml:space="preserve"> package in R, which allows for the direct downloading and processing of GEO</w:t>
       </w:r>
       <w:r>
         <w:t xml:space="preserve"> datasets. </w:t>
@@ -46,10 +62,7 @@
         <w:t>)</w:t>
       </w:r>
       <w:r>
-        <w:t xml:space="preserve">. </w:t>
-      </w:r>
-      <w:r>
-        <w:t xml:space="preserve">Whitin R, several packages were installed to facilitate data processing and analysis, including </w:t>
+        <w:t xml:space="preserve">. Whitin R, several packages were installed to facilitate data processing and analysis, including </w:t>
       </w:r>
       <w:r>
         <w:rPr>
@@ -71,6 +84,7 @@
       <w:r>
         <w:t xml:space="preserve"> and </w:t>
       </w:r>
+      <w:proofErr w:type="spellStart"/>
       <w:r>
         <w:rPr>
           <w:i/>
@@ -78,6 +92,7 @@
         </w:rPr>
         <w:t>pheatmap</w:t>
       </w:r>
+      <w:proofErr w:type="spellEnd"/>
       <w:r>
         <w:t xml:space="preserve"> for visualization</w:t>
       </w:r>
@@ -87,6 +102,7 @@
       <w:r>
         <w:t xml:space="preserve"> and </w:t>
       </w:r>
+      <w:proofErr w:type="spellStart"/>
       <w:r>
         <w:rPr>
           <w:i/>
@@ -94,11 +110,9 @@
         </w:rPr>
         <w:t>clusterProfiler</w:t>
       </w:r>
-      <w:r>
-        <w:t xml:space="preserve"> for functional enrichment analysis.</w:t>
-      </w:r>
-      <w:r>
-        <w:t xml:space="preserve"> T</w:t>
+      <w:proofErr w:type="spellEnd"/>
+      <w:r>
+        <w:t xml:space="preserve"> for functional enrichment analysis. T</w:t>
       </w:r>
       <w:r>
         <w:t>he entire project was managed through GitHub, ensuring systematic version control</w:t>
@@ -161,9 +175,160 @@
     </w:p>
     <w:p>
       <w:r>
-        <w:t xml:space="preserve">Before conducting differential expression analysis, preprocessing steps were carried out to clean and structure the dataset. The raw count matrix and associated metadata were loaded into R, ensuring that sample identifiers were correctly matched between the two files. Genes with very low expression levels, defined as having an average count below 10 raw reads, were removed to reduce noise and improve statistical power. </w:t>
-      </w:r>
-    </w:p>
+        <w:t xml:space="preserve">Before conducting differential expression analysis, preprocessing steps were carried out to clean and structure the dataset. </w:t>
+      </w:r>
+    </w:p>
+    <w:p>
+      <w:pPr>
+        <w:rPr>
+          <w:color w:val="7F7F7F" w:themeColor="text1" w:themeTint="80"/>
+        </w:rPr>
+      </w:pPr>
+      <w:r>
+        <w:rPr>
+          <w:color w:val="7F7F7F" w:themeColor="text1" w:themeTint="80"/>
+        </w:rPr>
+        <w:t xml:space="preserve">Exploratory analyses were performed </w:t>
+      </w:r>
+      <w:r>
+        <w:rPr>
+          <w:color w:val="7F7F7F" w:themeColor="text1" w:themeTint="80"/>
+        </w:rPr>
+        <w:t xml:space="preserve">using count data corrected by Fragments Per Kilobase </w:t>
+      </w:r>
+      <w:r>
+        <w:rPr>
+          <w:color w:val="7F7F7F" w:themeColor="text1" w:themeTint="80"/>
+        </w:rPr>
+        <w:t xml:space="preserve">of transcript per </w:t>
+      </w:r>
+      <w:r>
+        <w:rPr>
+          <w:color w:val="7F7F7F" w:themeColor="text1" w:themeTint="80"/>
+        </w:rPr>
+        <w:t xml:space="preserve">Million </w:t>
+      </w:r>
+      <w:r>
+        <w:rPr>
+          <w:color w:val="7F7F7F" w:themeColor="text1" w:themeTint="80"/>
+        </w:rPr>
+        <w:t xml:space="preserve">reads </w:t>
+      </w:r>
+      <w:r>
+        <w:rPr>
+          <w:color w:val="7F7F7F" w:themeColor="text1" w:themeTint="80"/>
+        </w:rPr>
+        <w:t>mapped (FPKM). Normalisation methods are used to account for technical variabilities such</w:t>
+      </w:r>
+      <w:r>
+        <w:rPr>
+          <w:color w:val="7F7F7F" w:themeColor="text1" w:themeTint="80"/>
+        </w:rPr>
+        <w:t xml:space="preserve"> as </w:t>
+      </w:r>
+      <w:r>
+        <w:rPr>
+          <w:color w:val="7F7F7F" w:themeColor="text1" w:themeTint="80"/>
+        </w:rPr>
+        <w:t xml:space="preserve">sequencing </w:t>
+      </w:r>
+      <w:r>
+        <w:rPr>
+          <w:color w:val="7F7F7F" w:themeColor="text1" w:themeTint="80"/>
+        </w:rPr>
+        <w:t>depth, transcript</w:t>
+      </w:r>
+      <w:r>
+        <w:rPr>
+          <w:color w:val="7F7F7F" w:themeColor="text1" w:themeTint="80"/>
+        </w:rPr>
+        <w:t xml:space="preserve"> length</w:t>
+      </w:r>
+      <w:r>
+        <w:rPr>
+          <w:color w:val="7F7F7F" w:themeColor="text1" w:themeTint="80"/>
+        </w:rPr>
+        <w:t xml:space="preserve">, </w:t>
+      </w:r>
+      <w:r>
+        <w:rPr>
+          <w:color w:val="7F7F7F" w:themeColor="text1" w:themeTint="80"/>
+        </w:rPr>
+        <w:t>sample-to-sample variability</w:t>
+      </w:r>
+      <w:r>
+        <w:rPr>
+          <w:color w:val="7F7F7F" w:themeColor="text1" w:themeTint="80"/>
+        </w:rPr>
+        <w:t xml:space="preserve"> and batch-to-batch variability</w:t>
+      </w:r>
+      <w:r>
+        <w:rPr>
+          <w:color w:val="7F7F7F" w:themeColor="text1" w:themeTint="80"/>
+        </w:rPr>
+        <w:t xml:space="preserve"> (Conesa et. Al, 2016)</w:t>
+      </w:r>
+      <w:r>
+        <w:rPr>
+          <w:color w:val="7F7F7F" w:themeColor="text1" w:themeTint="80"/>
+        </w:rPr>
+        <w:t>.</w:t>
+      </w:r>
+      <w:r>
+        <w:rPr>
+          <w:color w:val="7F7F7F" w:themeColor="text1" w:themeTint="80"/>
+        </w:rPr>
+        <w:t xml:space="preserve"> FPKM corrects for variations in</w:t>
+      </w:r>
+      <w:r>
+        <w:rPr>
+          <w:color w:val="7F7F7F" w:themeColor="text1" w:themeTint="80"/>
+        </w:rPr>
+        <w:t xml:space="preserve"> </w:t>
+      </w:r>
+      <w:r>
+        <w:rPr>
+          <w:color w:val="7F7F7F" w:themeColor="text1" w:themeTint="80"/>
+        </w:rPr>
+        <w:t xml:space="preserve">both </w:t>
+      </w:r>
+      <w:r>
+        <w:rPr>
+          <w:color w:val="7F7F7F" w:themeColor="text1" w:themeTint="80"/>
+        </w:rPr>
+        <w:t>gene length and sequencing depth. It is calculated by … Because it normalises reads by the total number of fragments mapped, it is indicated to compare gene expression levels between different samples. This is not the case with TPM which is useful when comparing gene expression levels within a sample.  -&gt; RPKM?</w:t>
+      </w:r>
+      <w:r>
+        <w:rPr>
+          <w:color w:val="7F7F7F" w:themeColor="text1" w:themeTint="80"/>
+        </w:rPr>
+        <w:t>..</w:t>
+      </w:r>
+      <w:r>
+        <w:rPr>
+          <w:color w:val="7F7F7F" w:themeColor="text1" w:themeTint="80"/>
+        </w:rPr>
+        <w:t xml:space="preserve"> </w:t>
+      </w:r>
+      <w:r>
+        <w:rPr>
+          <w:color w:val="7F7F7F" w:themeColor="text1" w:themeTint="80"/>
+        </w:rPr>
+        <w:t xml:space="preserve">The statistical tool DESeq2 automatically uses the median-of-ratios normalisation method thus, to avoid distortion of the normalisation process, raw counts data </w:t>
+      </w:r>
+      <w:r>
+        <w:rPr>
+          <w:color w:val="7F7F7F" w:themeColor="text1" w:themeTint="80"/>
+        </w:rPr>
+        <w:t>was provided as input.</w:t>
+      </w:r>
+    </w:p>
+    <w:p>
+      <w:r>
+        <w:t xml:space="preserve">The raw count matrix and associated metadata were loaded into R, ensuring that sample identifiers were correctly matched between the two files. Genes with very low expression levels, defined as having an average count below 10 raw reads, were removed to reduce noise and improve statistical power. </w:t>
+      </w:r>
+    </w:p>
+    <w:p/>
     <w:p>
       <w:r>
         <w:t>…</w:t>
@@ -200,13 +365,29 @@
     </w:p>
     <w:p>
       <w:r>
-        <w:t xml:space="preserve">To identify genes that were significantly differentially expressed between tumor and normal lung tissues, differential expression analysis was performed using the DESeq2 package in R. the first step in this analysis involved converting the raw count </w:t>
+        <w:t xml:space="preserve">To identify genes that were significantly differentially expressed between </w:t>
+      </w:r>
+      <w:proofErr w:type="spellStart"/>
+      <w:r>
+        <w:t>tumor</w:t>
+      </w:r>
+      <w:proofErr w:type="spellEnd"/>
+      <w:r>
+        <w:t xml:space="preserve"> and normal lung tissues, differential expression analysis was performed using the DESeq2 package in R. the first step in this analysis involved converting the raw count </w:t>
       </w:r>
       <w:r>
         <w:t>matrix</w:t>
       </w:r>
       <w:r>
-        <w:t xml:space="preserve"> into a DESeq dataset</w:t>
+        <w:t xml:space="preserve"> into a </w:t>
+      </w:r>
+      <w:proofErr w:type="spellStart"/>
+      <w:r>
+        <w:t>DESeq</w:t>
+      </w:r>
+      <w:proofErr w:type="spellEnd"/>
+      <w:r>
+        <w:t xml:space="preserve"> dataset</w:t>
       </w:r>
       <w:r>
         <w:t xml:space="preserve">, incorporating sample metadata to specify experimental conditions. </w:t>
@@ -214,6 +395,7 @@
     </w:p>
     <w:p>
       <w:r>
+        <w:lastRenderedPageBreak/>
         <w:t>…</w:t>
       </w:r>
     </w:p>
@@ -252,13 +434,29 @@
         <w:t xml:space="preserve"> to provide an overview of significantly upregulated and downregulated genes, highlighting their statistical significance. </w:t>
       </w:r>
       <w:r>
-        <w:t xml:space="preserve">Heatmaps, created using the pheatmap package, were used to visualize hierarchical clustering </w:t>
+        <w:t xml:space="preserve">Heatmaps, created using the </w:t>
+      </w:r>
+      <w:proofErr w:type="spellStart"/>
+      <w:r>
+        <w:t>pheatmap</w:t>
+      </w:r>
+      <w:proofErr w:type="spellEnd"/>
+      <w:r>
+        <w:t xml:space="preserve"> package, were used to visualize hierarchical clustering </w:t>
       </w:r>
       <w:r>
         <w:t>patterns</w:t>
       </w:r>
       <w:r>
-        <w:t xml:space="preserve"> of DEGs across tumor and normal samples, helping to identify potential gene expression </w:t>
+        <w:t xml:space="preserve"> of DEGs across </w:t>
+      </w:r>
+      <w:proofErr w:type="spellStart"/>
+      <w:r>
+        <w:t>tumor</w:t>
+      </w:r>
+      <w:proofErr w:type="spellEnd"/>
+      <w:r>
+        <w:t xml:space="preserve"> and normal samples, helping to identify potential gene expression </w:t>
       </w:r>
       <w:r>
         <w:t>identification</w:t>
@@ -300,7 +498,6 @@
           <w:i/>
           <w:iCs/>
         </w:rPr>
-        <w:lastRenderedPageBreak/>
         <w:t>Functional enrichment analysis</w:t>
       </w:r>
     </w:p>
@@ -308,6 +505,7 @@
       <w:r>
         <w:t xml:space="preserve">To better understand the biological relevance of the differentially expressed genes, functional enrichment analysis was conducted using the </w:t>
       </w:r>
+      <w:proofErr w:type="spellStart"/>
       <w:r>
         <w:rPr>
           <w:i/>
@@ -315,6 +513,7 @@
         </w:rPr>
         <w:t>clusterProfiler</w:t>
       </w:r>
+      <w:proofErr w:type="spellEnd"/>
       <w:r>
         <w:t xml:space="preserve"> package in R. This analysis focused on identifying over</w:t>
       </w:r>
@@ -332,7 +531,23 @@
     </w:p>
     <w:p>
       <w:r>
-        <w:t>In addition to GO analysis, Kyoto Encyclopedia of Genes and Genomes (KEGG) pathway analysis was performed to identify signaling pathways that were significantly enriched among the DEGs.</w:t>
+        <w:t xml:space="preserve">In addition to GO analysis, Kyoto </w:t>
+      </w:r>
+      <w:proofErr w:type="spellStart"/>
+      <w:r>
+        <w:t>Encyclopedia</w:t>
+      </w:r>
+      <w:proofErr w:type="spellEnd"/>
+      <w:r>
+        <w:t xml:space="preserve"> of Genes and Genomes (KEGG) pathway analysis was performed to identify </w:t>
+      </w:r>
+      <w:proofErr w:type="spellStart"/>
+      <w:r>
+        <w:t>signaling</w:t>
+      </w:r>
+      <w:proofErr w:type="spellEnd"/>
+      <w:r>
+        <w:t xml:space="preserve"> pathways that were significantly enriched among the DEGs.</w:t>
       </w:r>
     </w:p>
     <w:p>
@@ -825,18 +1040,18 @@
     <w:lsdException w:name="Unresolved Mention" w:semiHidden="1" w:unhideWhenUsed="1"/>
     <w:lsdException w:name="Smart Link" w:semiHidden="1" w:unhideWhenUsed="1"/>
   </w:latentStyles>
-  <w:style w:type="paragraph" w:default="1" w:styleId="Standaard">
+  <w:style w:type="paragraph" w:default="1" w:styleId="Normale">
     <w:name w:val="Normal"/>
     <w:qFormat/>
     <w:rPr>
       <w:lang w:val="en-GB"/>
     </w:rPr>
   </w:style>
-  <w:style w:type="paragraph" w:styleId="Kop1">
+  <w:style w:type="paragraph" w:styleId="Titolo1">
     <w:name w:val="heading 1"/>
-    <w:basedOn w:val="Standaard"/>
-    <w:next w:val="Standaard"/>
-    <w:link w:val="Kop1Char"/>
+    <w:basedOn w:val="Normale"/>
+    <w:next w:val="Normale"/>
+    <w:link w:val="Titolo1Carattere"/>
     <w:uiPriority w:val="9"/>
     <w:qFormat/>
     <w:rsid w:val="00530EF7"/>
@@ -853,11 +1068,11 @@
       <w:szCs w:val="40"/>
     </w:rPr>
   </w:style>
-  <w:style w:type="paragraph" w:styleId="Kop2">
+  <w:style w:type="paragraph" w:styleId="Titolo2">
     <w:name w:val="heading 2"/>
-    <w:basedOn w:val="Standaard"/>
-    <w:next w:val="Standaard"/>
-    <w:link w:val="Kop2Char"/>
+    <w:basedOn w:val="Normale"/>
+    <w:next w:val="Normale"/>
+    <w:link w:val="Titolo2Carattere"/>
     <w:uiPriority w:val="9"/>
     <w:semiHidden/>
     <w:unhideWhenUsed/>
@@ -876,11 +1091,11 @@
       <w:szCs w:val="32"/>
     </w:rPr>
   </w:style>
-  <w:style w:type="paragraph" w:styleId="Kop3">
+  <w:style w:type="paragraph" w:styleId="Titolo3">
     <w:name w:val="heading 3"/>
-    <w:basedOn w:val="Standaard"/>
-    <w:next w:val="Standaard"/>
-    <w:link w:val="Kop3Char"/>
+    <w:basedOn w:val="Normale"/>
+    <w:next w:val="Normale"/>
+    <w:link w:val="Titolo3Carattere"/>
     <w:uiPriority w:val="9"/>
     <w:semiHidden/>
     <w:unhideWhenUsed/>
@@ -899,11 +1114,11 @@
       <w:szCs w:val="28"/>
     </w:rPr>
   </w:style>
-  <w:style w:type="paragraph" w:styleId="Kop4">
+  <w:style w:type="paragraph" w:styleId="Titolo4">
     <w:name w:val="heading 4"/>
-    <w:basedOn w:val="Standaard"/>
-    <w:next w:val="Standaard"/>
-    <w:link w:val="Kop4Char"/>
+    <w:basedOn w:val="Normale"/>
+    <w:next w:val="Normale"/>
+    <w:link w:val="Titolo4Carattere"/>
     <w:uiPriority w:val="9"/>
     <w:semiHidden/>
     <w:unhideWhenUsed/>
@@ -922,11 +1137,11 @@
       <w:color w:val="0F4761" w:themeColor="accent1" w:themeShade="BF"/>
     </w:rPr>
   </w:style>
-  <w:style w:type="paragraph" w:styleId="Kop5">
+  <w:style w:type="paragraph" w:styleId="Titolo5">
     <w:name w:val="heading 5"/>
-    <w:basedOn w:val="Standaard"/>
-    <w:next w:val="Standaard"/>
-    <w:link w:val="Kop5Char"/>
+    <w:basedOn w:val="Normale"/>
+    <w:next w:val="Normale"/>
+    <w:link w:val="Titolo5Carattere"/>
     <w:uiPriority w:val="9"/>
     <w:semiHidden/>
     <w:unhideWhenUsed/>
@@ -943,11 +1158,11 @@
       <w:color w:val="0F4761" w:themeColor="accent1" w:themeShade="BF"/>
     </w:rPr>
   </w:style>
-  <w:style w:type="paragraph" w:styleId="Kop6">
+  <w:style w:type="paragraph" w:styleId="Titolo6">
     <w:name w:val="heading 6"/>
-    <w:basedOn w:val="Standaard"/>
-    <w:next w:val="Standaard"/>
-    <w:link w:val="Kop6Char"/>
+    <w:basedOn w:val="Normale"/>
+    <w:next w:val="Normale"/>
+    <w:link w:val="Titolo6Carattere"/>
     <w:uiPriority w:val="9"/>
     <w:semiHidden/>
     <w:unhideWhenUsed/>
@@ -966,11 +1181,11 @@
       <w:color w:val="595959" w:themeColor="text1" w:themeTint="A6"/>
     </w:rPr>
   </w:style>
-  <w:style w:type="paragraph" w:styleId="Kop7">
+  <w:style w:type="paragraph" w:styleId="Titolo7">
     <w:name w:val="heading 7"/>
-    <w:basedOn w:val="Standaard"/>
-    <w:next w:val="Standaard"/>
-    <w:link w:val="Kop7Char"/>
+    <w:basedOn w:val="Normale"/>
+    <w:next w:val="Normale"/>
+    <w:link w:val="Titolo7Carattere"/>
     <w:uiPriority w:val="9"/>
     <w:semiHidden/>
     <w:unhideWhenUsed/>
@@ -987,11 +1202,11 @@
       <w:color w:val="595959" w:themeColor="text1" w:themeTint="A6"/>
     </w:rPr>
   </w:style>
-  <w:style w:type="paragraph" w:styleId="Kop8">
+  <w:style w:type="paragraph" w:styleId="Titolo8">
     <w:name w:val="heading 8"/>
-    <w:basedOn w:val="Standaard"/>
-    <w:next w:val="Standaard"/>
-    <w:link w:val="Kop8Char"/>
+    <w:basedOn w:val="Normale"/>
+    <w:next w:val="Normale"/>
+    <w:link w:val="Titolo8Carattere"/>
     <w:uiPriority w:val="9"/>
     <w:semiHidden/>
     <w:unhideWhenUsed/>
@@ -1010,11 +1225,11 @@
       <w:color w:val="272727" w:themeColor="text1" w:themeTint="D8"/>
     </w:rPr>
   </w:style>
-  <w:style w:type="paragraph" w:styleId="Kop9">
+  <w:style w:type="paragraph" w:styleId="Titolo9">
     <w:name w:val="heading 9"/>
-    <w:basedOn w:val="Standaard"/>
-    <w:next w:val="Standaard"/>
-    <w:link w:val="Kop9Char"/>
+    <w:basedOn w:val="Normale"/>
+    <w:next w:val="Normale"/>
+    <w:link w:val="Titolo9Carattere"/>
     <w:uiPriority w:val="9"/>
     <w:semiHidden/>
     <w:unhideWhenUsed/>
@@ -1031,13 +1246,13 @@
       <w:color w:val="272727" w:themeColor="text1" w:themeTint="D8"/>
     </w:rPr>
   </w:style>
-  <w:style w:type="character" w:default="1" w:styleId="Standaardalinea-lettertype">
+  <w:style w:type="character" w:default="1" w:styleId="Carpredefinitoparagrafo">
     <w:name w:val="Default Paragraph Font"/>
     <w:uiPriority w:val="1"/>
     <w:semiHidden/>
     <w:unhideWhenUsed/>
   </w:style>
-  <w:style w:type="table" w:default="1" w:styleId="Standaardtabel">
+  <w:style w:type="table" w:default="1" w:styleId="Tabellanormale">
     <w:name w:val="Normal Table"/>
     <w:uiPriority w:val="99"/>
     <w:semiHidden/>
@@ -1052,16 +1267,16 @@
       </w:tblCellMar>
     </w:tblPr>
   </w:style>
-  <w:style w:type="numbering" w:default="1" w:styleId="Geenlijst">
+  <w:style w:type="numbering" w:default="1" w:styleId="Nessunelenco">
     <w:name w:val="No List"/>
     <w:uiPriority w:val="99"/>
     <w:semiHidden/>
     <w:unhideWhenUsed/>
   </w:style>
-  <w:style w:type="character" w:customStyle="1" w:styleId="Kop1Char">
-    <w:name w:val="Kop 1 Char"/>
-    <w:basedOn w:val="Standaardalinea-lettertype"/>
-    <w:link w:val="Kop1"/>
+  <w:style w:type="character" w:customStyle="1" w:styleId="Titolo1Carattere">
+    <w:name w:val="Titolo 1 Carattere"/>
+    <w:basedOn w:val="Carpredefinitoparagrafo"/>
+    <w:link w:val="Titolo1"/>
     <w:uiPriority w:val="9"/>
     <w:rsid w:val="00530EF7"/>
     <w:rPr>
@@ -1072,10 +1287,10 @@
       <w:lang w:val="en-GB"/>
     </w:rPr>
   </w:style>
-  <w:style w:type="character" w:customStyle="1" w:styleId="Kop2Char">
-    <w:name w:val="Kop 2 Char"/>
-    <w:basedOn w:val="Standaardalinea-lettertype"/>
-    <w:link w:val="Kop2"/>
+  <w:style w:type="character" w:customStyle="1" w:styleId="Titolo2Carattere">
+    <w:name w:val="Titolo 2 Carattere"/>
+    <w:basedOn w:val="Carpredefinitoparagrafo"/>
+    <w:link w:val="Titolo2"/>
     <w:uiPriority w:val="9"/>
     <w:semiHidden/>
     <w:rsid w:val="00530EF7"/>
@@ -1087,10 +1302,10 @@
       <w:lang w:val="en-GB"/>
     </w:rPr>
   </w:style>
-  <w:style w:type="character" w:customStyle="1" w:styleId="Kop3Char">
-    <w:name w:val="Kop 3 Char"/>
-    <w:basedOn w:val="Standaardalinea-lettertype"/>
-    <w:link w:val="Kop3"/>
+  <w:style w:type="character" w:customStyle="1" w:styleId="Titolo3Carattere">
+    <w:name w:val="Titolo 3 Carattere"/>
+    <w:basedOn w:val="Carpredefinitoparagrafo"/>
+    <w:link w:val="Titolo3"/>
     <w:uiPriority w:val="9"/>
     <w:semiHidden/>
     <w:rsid w:val="00530EF7"/>
@@ -1102,10 +1317,10 @@
       <w:lang w:val="en-GB"/>
     </w:rPr>
   </w:style>
-  <w:style w:type="character" w:customStyle="1" w:styleId="Kop4Char">
-    <w:name w:val="Kop 4 Char"/>
-    <w:basedOn w:val="Standaardalinea-lettertype"/>
-    <w:link w:val="Kop4"/>
+  <w:style w:type="character" w:customStyle="1" w:styleId="Titolo4Carattere">
+    <w:name w:val="Titolo 4 Carattere"/>
+    <w:basedOn w:val="Carpredefinitoparagrafo"/>
+    <w:link w:val="Titolo4"/>
     <w:uiPriority w:val="9"/>
     <w:semiHidden/>
     <w:rsid w:val="00530EF7"/>
@@ -1117,10 +1332,10 @@
       <w:lang w:val="en-GB"/>
     </w:rPr>
   </w:style>
-  <w:style w:type="character" w:customStyle="1" w:styleId="Kop5Char">
-    <w:name w:val="Kop 5 Char"/>
-    <w:basedOn w:val="Standaardalinea-lettertype"/>
-    <w:link w:val="Kop5"/>
+  <w:style w:type="character" w:customStyle="1" w:styleId="Titolo5Carattere">
+    <w:name w:val="Titolo 5 Carattere"/>
+    <w:basedOn w:val="Carpredefinitoparagrafo"/>
+    <w:link w:val="Titolo5"/>
     <w:uiPriority w:val="9"/>
     <w:semiHidden/>
     <w:rsid w:val="00530EF7"/>
@@ -1130,10 +1345,10 @@
       <w:lang w:val="en-GB"/>
     </w:rPr>
   </w:style>
-  <w:style w:type="character" w:customStyle="1" w:styleId="Kop6Char">
-    <w:name w:val="Kop 6 Char"/>
-    <w:basedOn w:val="Standaardalinea-lettertype"/>
-    <w:link w:val="Kop6"/>
+  <w:style w:type="character" w:customStyle="1" w:styleId="Titolo6Carattere">
+    <w:name w:val="Titolo 6 Carattere"/>
+    <w:basedOn w:val="Carpredefinitoparagrafo"/>
+    <w:link w:val="Titolo6"/>
     <w:uiPriority w:val="9"/>
     <w:semiHidden/>
     <w:rsid w:val="00530EF7"/>
@@ -1145,10 +1360,10 @@
       <w:lang w:val="en-GB"/>
     </w:rPr>
   </w:style>
-  <w:style w:type="character" w:customStyle="1" w:styleId="Kop7Char">
-    <w:name w:val="Kop 7 Char"/>
-    <w:basedOn w:val="Standaardalinea-lettertype"/>
-    <w:link w:val="Kop7"/>
+  <w:style w:type="character" w:customStyle="1" w:styleId="Titolo7Carattere">
+    <w:name w:val="Titolo 7 Carattere"/>
+    <w:basedOn w:val="Carpredefinitoparagrafo"/>
+    <w:link w:val="Titolo7"/>
     <w:uiPriority w:val="9"/>
     <w:semiHidden/>
     <w:rsid w:val="00530EF7"/>
@@ -1158,10 +1373,10 @@
       <w:lang w:val="en-GB"/>
     </w:rPr>
   </w:style>
-  <w:style w:type="character" w:customStyle="1" w:styleId="Kop8Char">
-    <w:name w:val="Kop 8 Char"/>
-    <w:basedOn w:val="Standaardalinea-lettertype"/>
-    <w:link w:val="Kop8"/>
+  <w:style w:type="character" w:customStyle="1" w:styleId="Titolo8Carattere">
+    <w:name w:val="Titolo 8 Carattere"/>
+    <w:basedOn w:val="Carpredefinitoparagrafo"/>
+    <w:link w:val="Titolo8"/>
     <w:uiPriority w:val="9"/>
     <w:semiHidden/>
     <w:rsid w:val="00530EF7"/>
@@ -1173,10 +1388,10 @@
       <w:lang w:val="en-GB"/>
     </w:rPr>
   </w:style>
-  <w:style w:type="character" w:customStyle="1" w:styleId="Kop9Char">
-    <w:name w:val="Kop 9 Char"/>
-    <w:basedOn w:val="Standaardalinea-lettertype"/>
-    <w:link w:val="Kop9"/>
+  <w:style w:type="character" w:customStyle="1" w:styleId="Titolo9Carattere">
+    <w:name w:val="Titolo 9 Carattere"/>
+    <w:basedOn w:val="Carpredefinitoparagrafo"/>
+    <w:link w:val="Titolo9"/>
     <w:uiPriority w:val="9"/>
     <w:semiHidden/>
     <w:rsid w:val="00530EF7"/>
@@ -1186,11 +1401,11 @@
       <w:lang w:val="en-GB"/>
     </w:rPr>
   </w:style>
-  <w:style w:type="paragraph" w:styleId="Titel">
+  <w:style w:type="paragraph" w:styleId="Titolo">
     <w:name w:val="Title"/>
-    <w:basedOn w:val="Standaard"/>
-    <w:next w:val="Standaard"/>
-    <w:link w:val="TitelChar"/>
+    <w:basedOn w:val="Normale"/>
+    <w:next w:val="Normale"/>
+    <w:link w:val="TitoloCarattere"/>
     <w:uiPriority w:val="10"/>
     <w:qFormat/>
     <w:rsid w:val="00530EF7"/>
@@ -1206,10 +1421,10 @@
       <w:szCs w:val="56"/>
     </w:rPr>
   </w:style>
-  <w:style w:type="character" w:customStyle="1" w:styleId="TitelChar">
-    <w:name w:val="Titel Char"/>
-    <w:basedOn w:val="Standaardalinea-lettertype"/>
-    <w:link w:val="Titel"/>
+  <w:style w:type="character" w:customStyle="1" w:styleId="TitoloCarattere">
+    <w:name w:val="Titolo Carattere"/>
+    <w:basedOn w:val="Carpredefinitoparagrafo"/>
+    <w:link w:val="Titolo"/>
     <w:uiPriority w:val="10"/>
     <w:rsid w:val="00530EF7"/>
     <w:rPr>
@@ -1221,11 +1436,11 @@
       <w:lang w:val="en-GB"/>
     </w:rPr>
   </w:style>
-  <w:style w:type="paragraph" w:styleId="Ondertitel">
+  <w:style w:type="paragraph" w:styleId="Sottotitolo">
     <w:name w:val="Subtitle"/>
-    <w:basedOn w:val="Standaard"/>
-    <w:next w:val="Standaard"/>
-    <w:link w:val="OndertitelChar"/>
+    <w:basedOn w:val="Normale"/>
+    <w:next w:val="Normale"/>
+    <w:link w:val="SottotitoloCarattere"/>
     <w:uiPriority w:val="11"/>
     <w:qFormat/>
     <w:rsid w:val="00530EF7"/>
@@ -1242,10 +1457,10 @@
       <w:szCs w:val="28"/>
     </w:rPr>
   </w:style>
-  <w:style w:type="character" w:customStyle="1" w:styleId="OndertitelChar">
-    <w:name w:val="Ondertitel Char"/>
-    <w:basedOn w:val="Standaardalinea-lettertype"/>
-    <w:link w:val="Ondertitel"/>
+  <w:style w:type="character" w:customStyle="1" w:styleId="SottotitoloCarattere">
+    <w:name w:val="Sottotitolo Carattere"/>
+    <w:basedOn w:val="Carpredefinitoparagrafo"/>
+    <w:link w:val="Sottotitolo"/>
     <w:uiPriority w:val="11"/>
     <w:rsid w:val="00530EF7"/>
     <w:rPr>
@@ -1257,11 +1472,11 @@
       <w:lang w:val="en-GB"/>
     </w:rPr>
   </w:style>
-  <w:style w:type="paragraph" w:styleId="Citaat">
+  <w:style w:type="paragraph" w:styleId="Citazione">
     <w:name w:val="Quote"/>
-    <w:basedOn w:val="Standaard"/>
-    <w:next w:val="Standaard"/>
-    <w:link w:val="CitaatChar"/>
+    <w:basedOn w:val="Normale"/>
+    <w:next w:val="Normale"/>
+    <w:link w:val="CitazioneCarattere"/>
     <w:uiPriority w:val="29"/>
     <w:qFormat/>
     <w:rsid w:val="00530EF7"/>
@@ -1275,10 +1490,10 @@
       <w:color w:val="404040" w:themeColor="text1" w:themeTint="BF"/>
     </w:rPr>
   </w:style>
-  <w:style w:type="character" w:customStyle="1" w:styleId="CitaatChar">
-    <w:name w:val="Citaat Char"/>
-    <w:basedOn w:val="Standaardalinea-lettertype"/>
-    <w:link w:val="Citaat"/>
+  <w:style w:type="character" w:customStyle="1" w:styleId="CitazioneCarattere">
+    <w:name w:val="Citazione Carattere"/>
+    <w:basedOn w:val="Carpredefinitoparagrafo"/>
+    <w:link w:val="Citazione"/>
     <w:uiPriority w:val="29"/>
     <w:rsid w:val="00530EF7"/>
     <w:rPr>
@@ -1288,9 +1503,9 @@
       <w:lang w:val="en-GB"/>
     </w:rPr>
   </w:style>
-  <w:style w:type="paragraph" w:styleId="Lijstalinea">
+  <w:style w:type="paragraph" w:styleId="Paragrafoelenco">
     <w:name w:val="List Paragraph"/>
-    <w:basedOn w:val="Standaard"/>
+    <w:basedOn w:val="Normale"/>
     <w:uiPriority w:val="34"/>
     <w:qFormat/>
     <w:rsid w:val="00530EF7"/>
@@ -1299,9 +1514,9 @@
       <w:contextualSpacing/>
     </w:pPr>
   </w:style>
-  <w:style w:type="character" w:styleId="Intensievebenadrukking">
+  <w:style w:type="character" w:styleId="Enfasiintensa">
     <w:name w:val="Intense Emphasis"/>
-    <w:basedOn w:val="Standaardalinea-lettertype"/>
+    <w:basedOn w:val="Carpredefinitoparagrafo"/>
     <w:uiPriority w:val="21"/>
     <w:qFormat/>
     <w:rsid w:val="00530EF7"/>
@@ -1311,11 +1526,11 @@
       <w:color w:val="0F4761" w:themeColor="accent1" w:themeShade="BF"/>
     </w:rPr>
   </w:style>
-  <w:style w:type="paragraph" w:styleId="Duidelijkcitaat">
+  <w:style w:type="paragraph" w:styleId="Citazioneintensa">
     <w:name w:val="Intense Quote"/>
-    <w:basedOn w:val="Standaard"/>
-    <w:next w:val="Standaard"/>
-    <w:link w:val="DuidelijkcitaatChar"/>
+    <w:basedOn w:val="Normale"/>
+    <w:next w:val="Normale"/>
+    <w:link w:val="CitazioneintensaCarattere"/>
     <w:uiPriority w:val="30"/>
     <w:qFormat/>
     <w:rsid w:val="00530EF7"/>
@@ -1334,10 +1549,10 @@
       <w:color w:val="0F4761" w:themeColor="accent1" w:themeShade="BF"/>
     </w:rPr>
   </w:style>
-  <w:style w:type="character" w:customStyle="1" w:styleId="DuidelijkcitaatChar">
-    <w:name w:val="Duidelijk citaat Char"/>
-    <w:basedOn w:val="Standaardalinea-lettertype"/>
-    <w:link w:val="Duidelijkcitaat"/>
+  <w:style w:type="character" w:customStyle="1" w:styleId="CitazioneintensaCarattere">
+    <w:name w:val="Citazione intensa Carattere"/>
+    <w:basedOn w:val="Carpredefinitoparagrafo"/>
+    <w:link w:val="Citazioneintensa"/>
     <w:uiPriority w:val="30"/>
     <w:rsid w:val="00530EF7"/>
     <w:rPr>
@@ -1347,9 +1562,9 @@
       <w:lang w:val="en-GB"/>
     </w:rPr>
   </w:style>
-  <w:style w:type="character" w:styleId="Intensieveverwijzing">
+  <w:style w:type="character" w:styleId="Riferimentointenso">
     <w:name w:val="Intense Reference"/>
-    <w:basedOn w:val="Standaardalinea-lettertype"/>
+    <w:basedOn w:val="Carpredefinitoparagrafo"/>
     <w:uiPriority w:val="32"/>
     <w:qFormat/>
     <w:rsid w:val="00530EF7"/>
@@ -1657,4 +1872,36 @@
     </a:ext>
   </a:extLst>
 </a:theme>
+</file>
+
+<file path=word/webextensions/taskpanes.xml><?xml version="1.0" encoding="utf-8"?>
+<wetp:taskpanes xmlns:wetp="http://schemas.microsoft.com/office/webextensions/taskpanes/2010/11">
+  <wetp:taskpane dockstate="right" visibility="0" width="438" row="0">
+    <wetp:webextensionref xmlns:r="http://schemas.openxmlformats.org/officeDocument/2006/relationships" r:id="rId1"/>
+  </wetp:taskpane>
+</wetp:taskpanes>
+</file>
+
+<file path=word/webextensions/webextension1.xml><?xml version="1.0" encoding="utf-8"?>
+<we:webextension xmlns:we="http://schemas.microsoft.com/office/webextensions/webextension/2010/11" id="{168A626A-C47C-4BE6-AE68-2652F7FA7DF6}">
+  <we:reference id="1dc730d1-70c2-4725-8cc6-7a003fd4a2db" version="2.0.0.0" store="EXCatalog" storeType="EXCatalog"/>
+  <we:alternateReferences>
+    <we:reference id="WA200005983" version="2.0.0.0" store="en-US" storeType="OMEX"/>
+  </we:alternateReferences>
+  <we:properties/>
+  <we:bindings/>
+  <we:snapshot xmlns:r="http://schemas.openxmlformats.org/officeDocument/2006/relationships"/>
+</we:webextension>
+</file>
+
+<file path=customXml/item1.xml><?xml version="1.0" encoding="utf-8"?>
+<b:Sources xmlns:b="http://schemas.openxmlformats.org/officeDocument/2006/bibliography" xmlns="http://schemas.openxmlformats.org/officeDocument/2006/bibliography" SelectedStyle="\APASixthEditionOfficeOnline.xsl" StyleName="APA" Version="6"/>
+</file>
+
+<file path=customXml/itemProps1.xml><?xml version="1.0" encoding="utf-8"?>
+<ds:datastoreItem xmlns:ds="http://schemas.openxmlformats.org/officeDocument/2006/customXml" ds:itemID="{230C6432-8B93-405C-90F3-90D622B2FC8C}">
+  <ds:schemaRefs>
+    <ds:schemaRef ds:uri="http://schemas.openxmlformats.org/officeDocument/2006/bibliography"/>
+  </ds:schemaRefs>
+</ds:datastoreItem>
 </file>
</xml_diff>